<commit_message>
Final - after submit
</commit_message>
<xml_diff>
--- a/Project Progress Report - 2016180006 김동석, 2016180012 김영준.docx
+++ b/Project Progress Report - 2016180006 김동석, 2016180012 김영준.docx
@@ -1,6 +1,6 @@
 
 <file path=word/document.xml><?xml version="1.0" encoding="utf-8"?>
-<w:document xmlns:wpc="http://schemas.microsoft.com/office/word/2010/wordprocessingCanvas" xmlns:cx="http://schemas.microsoft.com/office/drawing/2014/chartex" xmlns:cx1="http://schemas.microsoft.com/office/drawing/2015/9/8/chartex" xmlns:cx2="http://schemas.microsoft.com/office/drawing/2015/10/21/chartex" xmlns:cx3="http://schemas.microsoft.com/office/drawing/2016/5/9/chartex" xmlns:cx4="http://schemas.microsoft.com/office/drawing/2016/5/10/chartex" xmlns:cx5="http://schemas.microsoft.com/office/drawing/2016/5/11/chartex" xmlns:cx6="http://schemas.microsoft.com/office/drawing/2016/5/12/chartex" xmlns:cx7="http://schemas.microsoft.com/office/drawing/2016/5/13/chartex" xmlns:cx8="http://schemas.microsoft.com/office/drawing/2016/5/14/chartex" xmlns:mc="http://schemas.openxmlformats.org/markup-compatibility/2006" xmlns:aink="http://schemas.microsoft.com/office/drawing/2016/ink" xmlns:am3d="http://schemas.microsoft.com/office/drawing/2017/model3d" xmlns:o="urn:schemas-microsoft-com:office:office" xmlns:r="http://schemas.openxmlformats.org/officeDocument/2006/relationships" xmlns:m="http://schemas.openxmlformats.org/officeDocument/2006/math" xmlns:v="urn:schemas-microsoft-com:vml" xmlns:wp14="http://schemas.microsoft.com/office/word/2010/wordprocessingDrawing" xmlns:wp="http://schemas.openxmlformats.org/drawingml/2006/wordprocessingDrawing" xmlns:w10="urn:schemas-microsoft-com:office:word" xmlns:w="http://schemas.openxmlformats.org/wordprocessingml/2006/main" xmlns:w14="http://schemas.microsoft.com/office/word/2010/wordml" xmlns:w15="http://schemas.microsoft.com/office/word/2012/wordml" xmlns:w16cid="http://schemas.microsoft.com/office/word/2016/wordml/cid" xmlns:w16se="http://schemas.microsoft.com/office/word/2015/wordml/symex" xmlns:wpg="http://schemas.microsoft.com/office/word/2010/wordprocessingGroup" xmlns:wpi="http://schemas.microsoft.com/office/word/2010/wordprocessingInk" xmlns:wne="http://schemas.microsoft.com/office/word/2006/wordml" xmlns:wps="http://schemas.microsoft.com/office/word/2010/wordprocessingShape" mc:Ignorable="w14 w15 w16se w16cid wp14">
+<w:document xmlns:wpc="http://schemas.microsoft.com/office/word/2010/wordprocessingCanvas" xmlns:cx="http://schemas.microsoft.com/office/drawing/2014/chartex" xmlns:cx1="http://schemas.microsoft.com/office/drawing/2015/9/8/chartex" xmlns:cx2="http://schemas.microsoft.com/office/drawing/2015/10/21/chartex" xmlns:cx3="http://schemas.microsoft.com/office/drawing/2016/5/9/chartex" xmlns:cx4="http://schemas.microsoft.com/office/drawing/2016/5/10/chartex" xmlns:cx5="http://schemas.microsoft.com/office/drawing/2016/5/11/chartex" xmlns:cx6="http://schemas.microsoft.com/office/drawing/2016/5/12/chartex" xmlns:cx7="http://schemas.microsoft.com/office/drawing/2016/5/13/chartex" xmlns:cx8="http://schemas.microsoft.com/office/drawing/2016/5/14/chartex" xmlns:mc="http://schemas.openxmlformats.org/markup-compatibility/2006" xmlns:aink="http://schemas.microsoft.com/office/drawing/2016/ink" xmlns:am3d="http://schemas.microsoft.com/office/drawing/2017/model3d" xmlns:o="urn:schemas-microsoft-com:office:office" xmlns:r="http://schemas.openxmlformats.org/officeDocument/2006/relationships" xmlns:m="http://schemas.openxmlformats.org/officeDocument/2006/math" xmlns:v="urn:schemas-microsoft-com:vml" xmlns:wp14="http://schemas.microsoft.com/office/word/2010/wordprocessingDrawing" xmlns:wp="http://schemas.openxmlformats.org/drawingml/2006/wordprocessingDrawing" xmlns:w10="urn:schemas-microsoft-com:office:word" xmlns:w="http://schemas.openxmlformats.org/wordprocessingml/2006/main" xmlns:w14="http://schemas.microsoft.com/office/word/2010/wordml" xmlns:w15="http://schemas.microsoft.com/office/word/2012/wordml" xmlns:w16cex="http://schemas.microsoft.com/office/word/2018/wordml/cex" xmlns:w16cid="http://schemas.microsoft.com/office/word/2016/wordml/cid" xmlns:w16="http://schemas.microsoft.com/office/word/2018/wordml" xmlns:w16se="http://schemas.microsoft.com/office/word/2015/wordml/symex" xmlns:wpg="http://schemas.microsoft.com/office/word/2010/wordprocessingGroup" xmlns:wpi="http://schemas.microsoft.com/office/word/2010/wordprocessingInk" xmlns:wne="http://schemas.microsoft.com/office/word/2006/wordml" xmlns:wps="http://schemas.microsoft.com/office/word/2010/wordprocessingShape" mc:Ignorable="w14 w15 w16se w16cid w16 w16cex wp14">
   <w:body>
     <w:p>
       <w:pPr>
@@ -17201,56 +17201,51 @@
         <w:ind w:left="240" w:hangingChars="100" w:hanging="240"/>
         <w:jc w:val="left"/>
         <w:rPr>
-          <w:rFonts w:hint="eastAsia"/>
-          <w:sz w:val="24"/>
-          <w:szCs w:val="28"/>
-        </w:rPr>
-      </w:pPr>
-      <w:bookmarkStart w:id="1" w:name="_GoBack"/>
-      <w:bookmarkEnd w:id="1"/>
+          <w:sz w:val="24"/>
+          <w:szCs w:val="28"/>
+        </w:rPr>
+      </w:pPr>
     </w:p>
     <w:p>
       <w:pPr>
         <w:jc w:val="left"/>
         <w:rPr>
+          <w:sz w:val="24"/>
+          <w:szCs w:val="28"/>
+        </w:rPr>
+      </w:pPr>
+      <w:r>
+        <w:rPr>
           <w:rFonts w:hint="eastAsia"/>
           <w:b/>
           <w:sz w:val="28"/>
           <w:szCs w:val="28"/>
         </w:rPr>
-      </w:pPr>
-      <w:r>
-        <w:rPr>
-          <w:rFonts w:hint="eastAsia"/>
+        <w:t>-</w:t>
+      </w:r>
+      <w:r>
+        <w:rPr>
           <w:b/>
           <w:sz w:val="28"/>
           <w:szCs w:val="28"/>
         </w:rPr>
-        <w:t>-</w:t>
-      </w:r>
-      <w:r>
-        <w:rPr>
+        <w:t xml:space="preserve"> </w:t>
+      </w:r>
+      <w:r>
+        <w:rPr>
+          <w:rFonts w:hint="eastAsia"/>
           <w:b/>
           <w:sz w:val="28"/>
           <w:szCs w:val="28"/>
         </w:rPr>
-        <w:t xml:space="preserve"> </w:t>
-      </w:r>
-      <w:r>
-        <w:rPr>
-          <w:rFonts w:hint="eastAsia"/>
+        <w:t>김영준</w:t>
+      </w:r>
+      <w:r>
+        <w:rPr>
           <w:b/>
           <w:sz w:val="28"/>
           <w:szCs w:val="28"/>
         </w:rPr>
-        <w:t>김영준</w:t>
-      </w:r>
-      <w:r>
-        <w:rPr>
-          <w:b/>
-          <w:sz w:val="28"/>
-          <w:szCs w:val="28"/>
-        </w:rPr>
         <w:br/>
         <w:t xml:space="preserve"> </w:t>
       </w:r>
@@ -17268,7 +17263,91 @@
           <w:sz w:val="24"/>
           <w:szCs w:val="28"/>
         </w:rPr>
-        <w:t>글</w:t>
+        <w:t xml:space="preserve">외부 </w:t>
+      </w:r>
+      <w:r>
+        <w:rPr>
+          <w:sz w:val="24"/>
+          <w:szCs w:val="28"/>
+        </w:rPr>
+        <w:t xml:space="preserve">IP </w:t>
+      </w:r>
+      <w:r>
+        <w:rPr>
+          <w:rFonts w:hint="eastAsia"/>
+          <w:sz w:val="24"/>
+          <w:szCs w:val="28"/>
+        </w:rPr>
+        <w:t xml:space="preserve">포트 개방에서 </w:t>
+      </w:r>
+      <w:r>
+        <w:rPr>
+          <w:rFonts w:hint="eastAsia"/>
+          <w:sz w:val="24"/>
+          <w:szCs w:val="28"/>
+        </w:rPr>
+        <w:t xml:space="preserve">많은 시간을 사용하면서 </w:t>
+      </w:r>
+      <w:r>
+        <w:rPr>
+          <w:rFonts w:hint="eastAsia"/>
+          <w:sz w:val="24"/>
+          <w:szCs w:val="28"/>
+        </w:rPr>
+        <w:t>서버 프로그래밍의 개념에 대해서 다시</w:t>
+      </w:r>
+      <w:r>
+        <w:rPr>
+          <w:sz w:val="24"/>
+          <w:szCs w:val="28"/>
+        </w:rPr>
+        <w:t xml:space="preserve"> </w:t>
+      </w:r>
+      <w:r>
+        <w:rPr>
+          <w:rFonts w:hint="eastAsia"/>
+          <w:sz w:val="24"/>
+          <w:szCs w:val="28"/>
+        </w:rPr>
+        <w:t>생각해 볼 수 있는 기회가 있었</w:t>
+      </w:r>
+      <w:r>
+        <w:rPr>
+          <w:rFonts w:hint="eastAsia"/>
+          <w:sz w:val="24"/>
+          <w:szCs w:val="28"/>
+        </w:rPr>
+        <w:t>습니다,</w:t>
+      </w:r>
+      <w:r>
+        <w:rPr>
+          <w:sz w:val="24"/>
+          <w:szCs w:val="28"/>
+        </w:rPr>
+        <w:t xml:space="preserve"> </w:t>
+      </w:r>
+      <w:r>
+        <w:rPr>
+          <w:rFonts w:hint="eastAsia"/>
+          <w:sz w:val="24"/>
+          <w:szCs w:val="28"/>
+        </w:rPr>
+        <w:t>기존의 클라이언트 구조를 크게 바꾸지 않으려는 생각에 쓰레드를 하나만 사용한 클라이언트와 통신하는 서버</w:t>
+      </w:r>
+      <w:r>
+        <w:rPr>
+          <w:rFonts w:hint="eastAsia"/>
+          <w:sz w:val="24"/>
+          <w:szCs w:val="28"/>
+        </w:rPr>
+        <w:t>를 구현해야 했는데 많은 애로사항이 있었습니다</w:t>
+      </w:r>
+      <w:r>
+        <w:rPr>
+          <w:sz w:val="24"/>
+          <w:szCs w:val="28"/>
+        </w:rPr>
+        <w:t xml:space="preserve">. </w:t>
       </w:r>
     </w:p>
     <w:p>
@@ -17276,16 +17355,115 @@
         <w:jc w:val="left"/>
         <w:rPr>
           <w:rFonts w:hint="eastAsia"/>
-          <w:sz w:val="28"/>
-          <w:szCs w:val="28"/>
-        </w:rPr>
-      </w:pPr>
+          <w:sz w:val="24"/>
+          <w:szCs w:val="28"/>
+        </w:rPr>
+      </w:pPr>
+      <w:r>
+        <w:rPr>
+          <w:rFonts w:hint="eastAsia"/>
+          <w:sz w:val="24"/>
+          <w:szCs w:val="28"/>
+        </w:rPr>
+        <w:t xml:space="preserve"> </w:t>
+      </w:r>
+      <w:r>
+        <w:rPr>
+          <w:sz w:val="24"/>
+          <w:szCs w:val="28"/>
+        </w:rPr>
+        <w:t xml:space="preserve"> </w:t>
+      </w:r>
+      <w:r>
+        <w:rPr>
+          <w:rFonts w:hint="eastAsia"/>
+          <w:sz w:val="24"/>
+          <w:szCs w:val="28"/>
+        </w:rPr>
+        <w:t xml:space="preserve">기존에 공부를 하거나 실습을 할 때 패킷을 </w:t>
+      </w:r>
+      <w:r>
+        <w:rPr>
+          <w:sz w:val="24"/>
+          <w:szCs w:val="28"/>
+        </w:rPr>
+        <w:t>switch-case</w:t>
+      </w:r>
+      <w:r>
+        <w:rPr>
+          <w:rFonts w:hint="eastAsia"/>
+          <w:sz w:val="24"/>
+          <w:szCs w:val="28"/>
+        </w:rPr>
+        <w:t xml:space="preserve">문으로 처리했던 경험 때문에 </w:t>
+      </w:r>
+      <w:r>
+        <w:rPr>
+          <w:rFonts w:hint="eastAsia"/>
+          <w:sz w:val="24"/>
+          <w:szCs w:val="28"/>
+        </w:rPr>
+        <w:t xml:space="preserve">익숙함을 잊지 못하고 최종 프로젝트에도 </w:t>
+      </w:r>
+      <w:r>
+        <w:rPr>
+          <w:sz w:val="24"/>
+          <w:szCs w:val="28"/>
+        </w:rPr>
+        <w:t>switch-case</w:t>
+      </w:r>
+      <w:r>
+        <w:rPr>
+          <w:rFonts w:hint="eastAsia"/>
+          <w:sz w:val="24"/>
+          <w:szCs w:val="28"/>
+        </w:rPr>
+        <w:t xml:space="preserve">문으로 패킷을 처리했는데 </w:t>
+      </w:r>
+      <w:r>
+        <w:rPr>
+          <w:rFonts w:hint="eastAsia"/>
+          <w:sz w:val="24"/>
+          <w:szCs w:val="28"/>
+        </w:rPr>
+        <w:t>결국 코드의 직관성을 해치는 문제가 있었습니다.</w:t>
+      </w:r>
+      <w:r>
+        <w:rPr>
+          <w:sz w:val="24"/>
+          <w:szCs w:val="28"/>
+        </w:rPr>
+        <w:t xml:space="preserve"> </w:t>
+      </w:r>
+      <w:r>
+        <w:rPr>
+          <w:rFonts w:hint="eastAsia"/>
+          <w:sz w:val="24"/>
+          <w:szCs w:val="28"/>
+        </w:rPr>
+        <w:t xml:space="preserve">다른 프로젝트를 진행하게 된다면 </w:t>
+      </w:r>
+      <w:r>
+        <w:rPr>
+          <w:rFonts w:hint="eastAsia"/>
+          <w:sz w:val="24"/>
+          <w:szCs w:val="28"/>
+        </w:rPr>
+        <w:t xml:space="preserve">클래스와 함수를 잘 사용하여 직관성이 뛰어난 코드를 </w:t>
+      </w:r>
+      <w:r>
+        <w:rPr>
+          <w:rFonts w:hint="eastAsia"/>
+          <w:sz w:val="24"/>
+          <w:szCs w:val="28"/>
+        </w:rPr>
+        <w:t>만들겠습니다.</w:t>
+      </w:r>
     </w:p>
     <w:p>
       <w:pPr>
         <w:jc w:val="center"/>
         <w:rPr>
-          <w:rFonts w:hint="eastAsia"/>
           <w:b/>
         </w:rPr>
       </w:pPr>
@@ -17304,7 +17482,7 @@
 </file>
 
 <file path=word/endnotes.xml><?xml version="1.0" encoding="utf-8"?>
-<w:endnotes xmlns:wpc="http://schemas.microsoft.com/office/word/2010/wordprocessingCanvas" xmlns:cx="http://schemas.microsoft.com/office/drawing/2014/chartex" xmlns:cx1="http://schemas.microsoft.com/office/drawing/2015/9/8/chartex" xmlns:cx2="http://schemas.microsoft.com/office/drawing/2015/10/21/chartex" xmlns:cx3="http://schemas.microsoft.com/office/drawing/2016/5/9/chartex" xmlns:cx4="http://schemas.microsoft.com/office/drawing/2016/5/10/chartex" xmlns:cx5="http://schemas.microsoft.com/office/drawing/2016/5/11/chartex" xmlns:cx6="http://schemas.microsoft.com/office/drawing/2016/5/12/chartex" xmlns:cx7="http://schemas.microsoft.com/office/drawing/2016/5/13/chartex" xmlns:cx8="http://schemas.microsoft.com/office/drawing/2016/5/14/chartex" xmlns:mc="http://schemas.openxmlformats.org/markup-compatibility/2006" xmlns:aink="http://schemas.microsoft.com/office/drawing/2016/ink" xmlns:am3d="http://schemas.microsoft.com/office/drawing/2017/model3d" xmlns:o="urn:schemas-microsoft-com:office:office" xmlns:r="http://schemas.openxmlformats.org/officeDocument/2006/relationships" xmlns:m="http://schemas.openxmlformats.org/officeDocument/2006/math" xmlns:v="urn:schemas-microsoft-com:vml" xmlns:wp14="http://schemas.microsoft.com/office/word/2010/wordprocessingDrawing" xmlns:wp="http://schemas.openxmlformats.org/drawingml/2006/wordprocessingDrawing" xmlns:w10="urn:schemas-microsoft-com:office:word" xmlns:w="http://schemas.openxmlformats.org/wordprocessingml/2006/main" xmlns:w14="http://schemas.microsoft.com/office/word/2010/wordml" xmlns:w15="http://schemas.microsoft.com/office/word/2012/wordml" xmlns:w16cid="http://schemas.microsoft.com/office/word/2016/wordml/cid" xmlns:w16se="http://schemas.microsoft.com/office/word/2015/wordml/symex" xmlns:wpg="http://schemas.microsoft.com/office/word/2010/wordprocessingGroup" xmlns:wpi="http://schemas.microsoft.com/office/word/2010/wordprocessingInk" xmlns:wne="http://schemas.microsoft.com/office/word/2006/wordml" xmlns:wps="http://schemas.microsoft.com/office/word/2010/wordprocessingShape" mc:Ignorable="w14 w15 w16se w16cid wp14">
+<w:endnotes xmlns:wpc="http://schemas.microsoft.com/office/word/2010/wordprocessingCanvas" xmlns:cx="http://schemas.microsoft.com/office/drawing/2014/chartex" xmlns:cx1="http://schemas.microsoft.com/office/drawing/2015/9/8/chartex" xmlns:cx2="http://schemas.microsoft.com/office/drawing/2015/10/21/chartex" xmlns:cx3="http://schemas.microsoft.com/office/drawing/2016/5/9/chartex" xmlns:cx4="http://schemas.microsoft.com/office/drawing/2016/5/10/chartex" xmlns:cx5="http://schemas.microsoft.com/office/drawing/2016/5/11/chartex" xmlns:cx6="http://schemas.microsoft.com/office/drawing/2016/5/12/chartex" xmlns:cx7="http://schemas.microsoft.com/office/drawing/2016/5/13/chartex" xmlns:cx8="http://schemas.microsoft.com/office/drawing/2016/5/14/chartex" xmlns:mc="http://schemas.openxmlformats.org/markup-compatibility/2006" xmlns:aink="http://schemas.microsoft.com/office/drawing/2016/ink" xmlns:am3d="http://schemas.microsoft.com/office/drawing/2017/model3d" xmlns:o="urn:schemas-microsoft-com:office:office" xmlns:r="http://schemas.openxmlformats.org/officeDocument/2006/relationships" xmlns:m="http://schemas.openxmlformats.org/officeDocument/2006/math" xmlns:v="urn:schemas-microsoft-com:vml" xmlns:wp14="http://schemas.microsoft.com/office/word/2010/wordprocessingDrawing" xmlns:wp="http://schemas.openxmlformats.org/drawingml/2006/wordprocessingDrawing" xmlns:w10="urn:schemas-microsoft-com:office:word" xmlns:w="http://schemas.openxmlformats.org/wordprocessingml/2006/main" xmlns:w14="http://schemas.microsoft.com/office/word/2010/wordml" xmlns:w15="http://schemas.microsoft.com/office/word/2012/wordml" xmlns:w16cex="http://schemas.microsoft.com/office/word/2018/wordml/cex" xmlns:w16cid="http://schemas.microsoft.com/office/word/2016/wordml/cid" xmlns:w16="http://schemas.microsoft.com/office/word/2018/wordml" xmlns:w16se="http://schemas.microsoft.com/office/word/2015/wordml/symex" xmlns:wpg="http://schemas.microsoft.com/office/word/2010/wordprocessingGroup" xmlns:wpi="http://schemas.microsoft.com/office/word/2010/wordprocessingInk" xmlns:wne="http://schemas.microsoft.com/office/word/2006/wordml" xmlns:wps="http://schemas.microsoft.com/office/word/2010/wordprocessingShape" mc:Ignorable="w14 w15 w16se w16cid w16 w16cex wp14">
   <w:endnote w:type="separator" w:id="-1">
     <w:p>
       <w:pPr>
@@ -17329,7 +17507,7 @@
 </file>
 
 <file path=word/footer1.xml><?xml version="1.0" encoding="utf-8"?>
-<w:ftr xmlns:wpc="http://schemas.microsoft.com/office/word/2010/wordprocessingCanvas" xmlns:cx="http://schemas.microsoft.com/office/drawing/2014/chartex" xmlns:cx1="http://schemas.microsoft.com/office/drawing/2015/9/8/chartex" xmlns:cx2="http://schemas.microsoft.com/office/drawing/2015/10/21/chartex" xmlns:cx3="http://schemas.microsoft.com/office/drawing/2016/5/9/chartex" xmlns:cx4="http://schemas.microsoft.com/office/drawing/2016/5/10/chartex" xmlns:cx5="http://schemas.microsoft.com/office/drawing/2016/5/11/chartex" xmlns:cx6="http://schemas.microsoft.com/office/drawing/2016/5/12/chartex" xmlns:cx7="http://schemas.microsoft.com/office/drawing/2016/5/13/chartex" xmlns:cx8="http://schemas.microsoft.com/office/drawing/2016/5/14/chartex" xmlns:mc="http://schemas.openxmlformats.org/markup-compatibility/2006" xmlns:aink="http://schemas.microsoft.com/office/drawing/2016/ink" xmlns:am3d="http://schemas.microsoft.com/office/drawing/2017/model3d" xmlns:o="urn:schemas-microsoft-com:office:office" xmlns:r="http://schemas.openxmlformats.org/officeDocument/2006/relationships" xmlns:m="http://schemas.openxmlformats.org/officeDocument/2006/math" xmlns:v="urn:schemas-microsoft-com:vml" xmlns:wp14="http://schemas.microsoft.com/office/word/2010/wordprocessingDrawing" xmlns:wp="http://schemas.openxmlformats.org/drawingml/2006/wordprocessingDrawing" xmlns:w10="urn:schemas-microsoft-com:office:word" xmlns:w="http://schemas.openxmlformats.org/wordprocessingml/2006/main" xmlns:w14="http://schemas.microsoft.com/office/word/2010/wordml" xmlns:w15="http://schemas.microsoft.com/office/word/2012/wordml" xmlns:w16cid="http://schemas.microsoft.com/office/word/2016/wordml/cid" xmlns:w16se="http://schemas.microsoft.com/office/word/2015/wordml/symex" xmlns:wpg="http://schemas.microsoft.com/office/word/2010/wordprocessingGroup" xmlns:wpi="http://schemas.microsoft.com/office/word/2010/wordprocessingInk" xmlns:wne="http://schemas.microsoft.com/office/word/2006/wordml" xmlns:wps="http://schemas.microsoft.com/office/word/2010/wordprocessingShape" mc:Ignorable="w14 w15 w16se w16cid wp14">
+<w:ftr xmlns:wpc="http://schemas.microsoft.com/office/word/2010/wordprocessingCanvas" xmlns:cx="http://schemas.microsoft.com/office/drawing/2014/chartex" xmlns:cx1="http://schemas.microsoft.com/office/drawing/2015/9/8/chartex" xmlns:cx2="http://schemas.microsoft.com/office/drawing/2015/10/21/chartex" xmlns:cx3="http://schemas.microsoft.com/office/drawing/2016/5/9/chartex" xmlns:cx4="http://schemas.microsoft.com/office/drawing/2016/5/10/chartex" xmlns:cx5="http://schemas.microsoft.com/office/drawing/2016/5/11/chartex" xmlns:cx6="http://schemas.microsoft.com/office/drawing/2016/5/12/chartex" xmlns:cx7="http://schemas.microsoft.com/office/drawing/2016/5/13/chartex" xmlns:cx8="http://schemas.microsoft.com/office/drawing/2016/5/14/chartex" xmlns:mc="http://schemas.openxmlformats.org/markup-compatibility/2006" xmlns:aink="http://schemas.microsoft.com/office/drawing/2016/ink" xmlns:am3d="http://schemas.microsoft.com/office/drawing/2017/model3d" xmlns:o="urn:schemas-microsoft-com:office:office" xmlns:r="http://schemas.openxmlformats.org/officeDocument/2006/relationships" xmlns:m="http://schemas.openxmlformats.org/officeDocument/2006/math" xmlns:v="urn:schemas-microsoft-com:vml" xmlns:wp14="http://schemas.microsoft.com/office/word/2010/wordprocessingDrawing" xmlns:wp="http://schemas.openxmlformats.org/drawingml/2006/wordprocessingDrawing" xmlns:w10="urn:schemas-microsoft-com:office:word" xmlns:w="http://schemas.openxmlformats.org/wordprocessingml/2006/main" xmlns:w14="http://schemas.microsoft.com/office/word/2010/wordml" xmlns:w15="http://schemas.microsoft.com/office/word/2012/wordml" xmlns:w16cex="http://schemas.microsoft.com/office/word/2018/wordml/cex" xmlns:w16cid="http://schemas.microsoft.com/office/word/2016/wordml/cid" xmlns:w16="http://schemas.microsoft.com/office/word/2018/wordml" xmlns:w16se="http://schemas.microsoft.com/office/word/2015/wordml/symex" xmlns:wpg="http://schemas.microsoft.com/office/word/2010/wordprocessingGroup" xmlns:wpi="http://schemas.microsoft.com/office/word/2010/wordprocessingInk" xmlns:wne="http://schemas.microsoft.com/office/word/2006/wordml" xmlns:wps="http://schemas.microsoft.com/office/word/2010/wordprocessingShape" mc:Ignorable="w14 w15 w16se w16cid w16 w16cex wp14">
   <w:sdt>
     <w:sdtPr>
       <w:id w:val="-1852940728"/>
@@ -17338,6 +17516,7 @@
         <w:docPartUnique/>
       </w:docPartObj>
     </w:sdtPr>
+    <w:sdtEndPr/>
     <w:sdtContent>
       <w:sdt>
         <w:sdtPr>
@@ -17347,6 +17526,7 @@
             <w:docPartUnique/>
           </w:docPartObj>
         </w:sdtPr>
+        <w:sdtEndPr/>
         <w:sdtContent>
           <w:p>
             <w:pPr>
@@ -17463,7 +17643,7 @@
 </file>
 
 <file path=word/footnotes.xml><?xml version="1.0" encoding="utf-8"?>
-<w:footnotes xmlns:wpc="http://schemas.microsoft.com/office/word/2010/wordprocessingCanvas" xmlns:cx="http://schemas.microsoft.com/office/drawing/2014/chartex" xmlns:cx1="http://schemas.microsoft.com/office/drawing/2015/9/8/chartex" xmlns:cx2="http://schemas.microsoft.com/office/drawing/2015/10/21/chartex" xmlns:cx3="http://schemas.microsoft.com/office/drawing/2016/5/9/chartex" xmlns:cx4="http://schemas.microsoft.com/office/drawing/2016/5/10/chartex" xmlns:cx5="http://schemas.microsoft.com/office/drawing/2016/5/11/chartex" xmlns:cx6="http://schemas.microsoft.com/office/drawing/2016/5/12/chartex" xmlns:cx7="http://schemas.microsoft.com/office/drawing/2016/5/13/chartex" xmlns:cx8="http://schemas.microsoft.com/office/drawing/2016/5/14/chartex" xmlns:mc="http://schemas.openxmlformats.org/markup-compatibility/2006" xmlns:aink="http://schemas.microsoft.com/office/drawing/2016/ink" xmlns:am3d="http://schemas.microsoft.com/office/drawing/2017/model3d" xmlns:o="urn:schemas-microsoft-com:office:office" xmlns:r="http://schemas.openxmlformats.org/officeDocument/2006/relationships" xmlns:m="http://schemas.openxmlformats.org/officeDocument/2006/math" xmlns:v="urn:schemas-microsoft-com:vml" xmlns:wp14="http://schemas.microsoft.com/office/word/2010/wordprocessingDrawing" xmlns:wp="http://schemas.openxmlformats.org/drawingml/2006/wordprocessingDrawing" xmlns:w10="urn:schemas-microsoft-com:office:word" xmlns:w="http://schemas.openxmlformats.org/wordprocessingml/2006/main" xmlns:w14="http://schemas.microsoft.com/office/word/2010/wordml" xmlns:w15="http://schemas.microsoft.com/office/word/2012/wordml" xmlns:w16cid="http://schemas.microsoft.com/office/word/2016/wordml/cid" xmlns:w16se="http://schemas.microsoft.com/office/word/2015/wordml/symex" xmlns:wpg="http://schemas.microsoft.com/office/word/2010/wordprocessingGroup" xmlns:wpi="http://schemas.microsoft.com/office/word/2010/wordprocessingInk" xmlns:wne="http://schemas.microsoft.com/office/word/2006/wordml" xmlns:wps="http://schemas.microsoft.com/office/word/2010/wordprocessingShape" mc:Ignorable="w14 w15 w16se w16cid wp14">
+<w:footnotes xmlns:wpc="http://schemas.microsoft.com/office/word/2010/wordprocessingCanvas" xmlns:cx="http://schemas.microsoft.com/office/drawing/2014/chartex" xmlns:cx1="http://schemas.microsoft.com/office/drawing/2015/9/8/chartex" xmlns:cx2="http://schemas.microsoft.com/office/drawing/2015/10/21/chartex" xmlns:cx3="http://schemas.microsoft.com/office/drawing/2016/5/9/chartex" xmlns:cx4="http://schemas.microsoft.com/office/drawing/2016/5/10/chartex" xmlns:cx5="http://schemas.microsoft.com/office/drawing/2016/5/11/chartex" xmlns:cx6="http://schemas.microsoft.com/office/drawing/2016/5/12/chartex" xmlns:cx7="http://schemas.microsoft.com/office/drawing/2016/5/13/chartex" xmlns:cx8="http://schemas.microsoft.com/office/drawing/2016/5/14/chartex" xmlns:mc="http://schemas.openxmlformats.org/markup-compatibility/2006" xmlns:aink="http://schemas.microsoft.com/office/drawing/2016/ink" xmlns:am3d="http://schemas.microsoft.com/office/drawing/2017/model3d" xmlns:o="urn:schemas-microsoft-com:office:office" xmlns:r="http://schemas.openxmlformats.org/officeDocument/2006/relationships" xmlns:m="http://schemas.openxmlformats.org/officeDocument/2006/math" xmlns:v="urn:schemas-microsoft-com:vml" xmlns:wp14="http://schemas.microsoft.com/office/word/2010/wordprocessingDrawing" xmlns:wp="http://schemas.openxmlformats.org/drawingml/2006/wordprocessingDrawing" xmlns:w10="urn:schemas-microsoft-com:office:word" xmlns:w="http://schemas.openxmlformats.org/wordprocessingml/2006/main" xmlns:w14="http://schemas.microsoft.com/office/word/2010/wordml" xmlns:w15="http://schemas.microsoft.com/office/word/2012/wordml" xmlns:w16cex="http://schemas.microsoft.com/office/word/2018/wordml/cex" xmlns:w16cid="http://schemas.microsoft.com/office/word/2016/wordml/cid" xmlns:w16="http://schemas.microsoft.com/office/word/2018/wordml" xmlns:w16se="http://schemas.microsoft.com/office/word/2015/wordml/symex" xmlns:wpg="http://schemas.microsoft.com/office/word/2010/wordprocessingGroup" xmlns:wpi="http://schemas.microsoft.com/office/word/2010/wordprocessingInk" xmlns:wne="http://schemas.microsoft.com/office/word/2006/wordml" xmlns:wps="http://schemas.microsoft.com/office/word/2010/wordprocessingShape" mc:Ignorable="w14 w15 w16se w16cid w16 w16cex wp14">
   <w:footnote w:type="separator" w:id="-1">
     <w:p>
       <w:pPr>
@@ -17488,7 +17668,7 @@
 </file>
 
 <file path=word/numbering.xml><?xml version="1.0" encoding="utf-8"?>
-<w:numbering xmlns:wpc="http://schemas.microsoft.com/office/word/2010/wordprocessingCanvas" xmlns:cx="http://schemas.microsoft.com/office/drawing/2014/chartex" xmlns:cx1="http://schemas.microsoft.com/office/drawing/2015/9/8/chartex" xmlns:cx2="http://schemas.microsoft.com/office/drawing/2015/10/21/chartex" xmlns:cx3="http://schemas.microsoft.com/office/drawing/2016/5/9/chartex" xmlns:cx4="http://schemas.microsoft.com/office/drawing/2016/5/10/chartex" xmlns:cx5="http://schemas.microsoft.com/office/drawing/2016/5/11/chartex" xmlns:cx6="http://schemas.microsoft.com/office/drawing/2016/5/12/chartex" xmlns:cx7="http://schemas.microsoft.com/office/drawing/2016/5/13/chartex" xmlns:cx8="http://schemas.microsoft.com/office/drawing/2016/5/14/chartex" xmlns:mc="http://schemas.openxmlformats.org/markup-compatibility/2006" xmlns:aink="http://schemas.microsoft.com/office/drawing/2016/ink" xmlns:am3d="http://schemas.microsoft.com/office/drawing/2017/model3d" xmlns:o="urn:schemas-microsoft-com:office:office" xmlns:r="http://schemas.openxmlformats.org/officeDocument/2006/relationships" xmlns:m="http://schemas.openxmlformats.org/officeDocument/2006/math" xmlns:v="urn:schemas-microsoft-com:vml" xmlns:wp14="http://schemas.microsoft.com/office/word/2010/wordprocessingDrawing" xmlns:wp="http://schemas.openxmlformats.org/drawingml/2006/wordprocessingDrawing" xmlns:w10="urn:schemas-microsoft-com:office:word" xmlns:w="http://schemas.openxmlformats.org/wordprocessingml/2006/main" xmlns:w14="http://schemas.microsoft.com/office/word/2010/wordml" xmlns:w15="http://schemas.microsoft.com/office/word/2012/wordml" xmlns:w16cid="http://schemas.microsoft.com/office/word/2016/wordml/cid" xmlns:w16se="http://schemas.microsoft.com/office/word/2015/wordml/symex" xmlns:wpg="http://schemas.microsoft.com/office/word/2010/wordprocessingGroup" xmlns:wpi="http://schemas.microsoft.com/office/word/2010/wordprocessingInk" xmlns:wne="http://schemas.microsoft.com/office/word/2006/wordml" xmlns:wps="http://schemas.microsoft.com/office/word/2010/wordprocessingShape" mc:Ignorable="w14 w15 w16se w16cid wp14">
+<w:numbering xmlns:wpc="http://schemas.microsoft.com/office/word/2010/wordprocessingCanvas" xmlns:cx="http://schemas.microsoft.com/office/drawing/2014/chartex" xmlns:cx1="http://schemas.microsoft.com/office/drawing/2015/9/8/chartex" xmlns:cx2="http://schemas.microsoft.com/office/drawing/2015/10/21/chartex" xmlns:cx3="http://schemas.microsoft.com/office/drawing/2016/5/9/chartex" xmlns:cx4="http://schemas.microsoft.com/office/drawing/2016/5/10/chartex" xmlns:cx5="http://schemas.microsoft.com/office/drawing/2016/5/11/chartex" xmlns:cx6="http://schemas.microsoft.com/office/drawing/2016/5/12/chartex" xmlns:cx7="http://schemas.microsoft.com/office/drawing/2016/5/13/chartex" xmlns:cx8="http://schemas.microsoft.com/office/drawing/2016/5/14/chartex" xmlns:mc="http://schemas.openxmlformats.org/markup-compatibility/2006" xmlns:aink="http://schemas.microsoft.com/office/drawing/2016/ink" xmlns:am3d="http://schemas.microsoft.com/office/drawing/2017/model3d" xmlns:o="urn:schemas-microsoft-com:office:office" xmlns:r="http://schemas.openxmlformats.org/officeDocument/2006/relationships" xmlns:m="http://schemas.openxmlformats.org/officeDocument/2006/math" xmlns:v="urn:schemas-microsoft-com:vml" xmlns:wp14="http://schemas.microsoft.com/office/word/2010/wordprocessingDrawing" xmlns:wp="http://schemas.openxmlformats.org/drawingml/2006/wordprocessingDrawing" xmlns:w10="urn:schemas-microsoft-com:office:word" xmlns:w="http://schemas.openxmlformats.org/wordprocessingml/2006/main" xmlns:w14="http://schemas.microsoft.com/office/word/2010/wordml" xmlns:w15="http://schemas.microsoft.com/office/word/2012/wordml" xmlns:w16cex="http://schemas.microsoft.com/office/word/2018/wordml/cex" xmlns:w16cid="http://schemas.microsoft.com/office/word/2016/wordml/cid" xmlns:w16="http://schemas.microsoft.com/office/word/2018/wordml" xmlns:w16se="http://schemas.microsoft.com/office/word/2015/wordml/symex" xmlns:wpg="http://schemas.microsoft.com/office/word/2010/wordprocessingGroup" xmlns:wpi="http://schemas.microsoft.com/office/word/2010/wordprocessingInk" xmlns:wne="http://schemas.microsoft.com/office/word/2006/wordml" xmlns:wps="http://schemas.microsoft.com/office/word/2010/wordprocessingShape" mc:Ignorable="w14 w15 w16se w16cid w16 w16cex wp14">
   <w:abstractNum w:abstractNumId="0" w15:restartNumberingAfterBreak="0">
     <w:nsid w:val="013F0A52"/>
     <w:multiLevelType w:val="hybridMultilevel"/>
@@ -22152,7 +22332,7 @@
 </file>
 
 <file path=word/styles.xml><?xml version="1.0" encoding="utf-8"?>
-<w:styles xmlns:mc="http://schemas.openxmlformats.org/markup-compatibility/2006" xmlns:r="http://schemas.openxmlformats.org/officeDocument/2006/relationships" xmlns:w="http://schemas.openxmlformats.org/wordprocessingml/2006/main" xmlns:w14="http://schemas.microsoft.com/office/word/2010/wordml" xmlns:w15="http://schemas.microsoft.com/office/word/2012/wordml" xmlns:w16cid="http://schemas.microsoft.com/office/word/2016/wordml/cid" xmlns:w16se="http://schemas.microsoft.com/office/word/2015/wordml/symex" mc:Ignorable="w14 w15 w16se w16cid">
+<w:styles xmlns:mc="http://schemas.openxmlformats.org/markup-compatibility/2006" xmlns:r="http://schemas.openxmlformats.org/officeDocument/2006/relationships" xmlns:w="http://schemas.openxmlformats.org/wordprocessingml/2006/main" xmlns:w14="http://schemas.microsoft.com/office/word/2010/wordml" xmlns:w15="http://schemas.microsoft.com/office/word/2012/wordml" xmlns:w16cex="http://schemas.microsoft.com/office/word/2018/wordml/cex" xmlns:w16cid="http://schemas.microsoft.com/office/word/2016/wordml/cid" xmlns:w16="http://schemas.microsoft.com/office/word/2018/wordml" xmlns:w16se="http://schemas.microsoft.com/office/word/2015/wordml/symex" mc:Ignorable="w14 w15 w16se w16cid w16 w16cex">
   <w:docDefaults>
     <w:rPrDefault>
       <w:rPr>
@@ -22169,7 +22349,7 @@
       </w:pPr>
     </w:pPrDefault>
   </w:docDefaults>
-  <w:latentStyles w:defLockedState="0" w:defUIPriority="99" w:defSemiHidden="0" w:defUnhideWhenUsed="0" w:defQFormat="0" w:count="375">
+  <w:latentStyles w:defLockedState="0" w:defUIPriority="99" w:defSemiHidden="0" w:defUnhideWhenUsed="0" w:defQFormat="0" w:count="376">
     <w:lsdException w:name="Normal" w:uiPriority="0" w:qFormat="1"/>
     <w:lsdException w:name="heading 1" w:uiPriority="9" w:qFormat="1"/>
     <w:lsdException w:name="heading 2" w:semiHidden="1" w:uiPriority="9" w:unhideWhenUsed="1" w:qFormat="1"/>
@@ -22275,7 +22455,6 @@
     <w:lsdException w:name="HTML Sample" w:semiHidden="1" w:unhideWhenUsed="1"/>
     <w:lsdException w:name="HTML Typewriter" w:semiHidden="1" w:unhideWhenUsed="1"/>
     <w:lsdException w:name="HTML Variable" w:semiHidden="1" w:unhideWhenUsed="1"/>
-    <w:lsdException w:name="Normal Table" w:semiHidden="1" w:unhideWhenUsed="1"/>
     <w:lsdException w:name="annotation subject" w:semiHidden="1" w:unhideWhenUsed="1"/>
     <w:lsdException w:name="No List" w:semiHidden="1" w:unhideWhenUsed="1"/>
     <w:lsdException w:name="Outline List 1" w:semiHidden="1" w:unhideWhenUsed="1"/>
@@ -22322,10 +22501,8 @@
     <w:lsdException w:name="Table Subtle 2" w:semiHidden="1" w:unhideWhenUsed="1"/>
     <w:lsdException w:name="Table Web 1" w:semiHidden="1" w:unhideWhenUsed="1"/>
     <w:lsdException w:name="Table Web 2" w:semiHidden="1" w:unhideWhenUsed="1"/>
-    <w:lsdException w:name="Table Web 3" w:semiHidden="1" w:unhideWhenUsed="1"/>
     <w:lsdException w:name="Balloon Text" w:semiHidden="1" w:unhideWhenUsed="1"/>
     <w:lsdException w:name="Table Grid" w:uiPriority="39"/>
-    <w:lsdException w:name="Table Theme" w:semiHidden="1" w:unhideWhenUsed="1"/>
     <w:lsdException w:name="Placeholder Text" w:semiHidden="1"/>
     <w:lsdException w:name="No Spacing" w:uiPriority="1" w:qFormat="1"/>
     <w:lsdException w:name="Light Shading" w:uiPriority="60"/>
@@ -22545,6 +22722,7 @@
     <w:lsdException w:name="Smart Hyperlink" w:semiHidden="1" w:unhideWhenUsed="1"/>
     <w:lsdException w:name="Hashtag" w:semiHidden="1" w:unhideWhenUsed="1"/>
     <w:lsdException w:name="Unresolved Mention" w:semiHidden="1" w:unhideWhenUsed="1"/>
+    <w:lsdException w:name="Smart Link" w:semiHidden="1" w:unhideWhenUsed="1"/>
   </w:latentStyles>
   <w:style w:type="paragraph" w:default="1" w:styleId="a">
     <w:name w:val="Normal"/>

</xml_diff>